<commit_message>
edit docx, fix filters, add new filters
</commit_message>
<xml_diff>
--- a/Диплом/Задание_Диплом_Фурсов_2020(not ready).docx
+++ b/Диплом/Задание_Диплом_Фурсов_2020(not ready).docx
@@ -537,6 +537,8 @@
         </w:rPr>
         <w:t>9</w:t>
       </w:r>
+      <w:bookmarkStart w:id="0" w:name="_GoBack"/>
+      <w:bookmarkEnd w:id="0"/>
       <w:r>
         <w:rPr>
           <w:sz w:val="24"/>
@@ -1141,8 +1143,8 @@
           <w:spacing w:val="-2"/>
         </w:rPr>
       </w:pPr>
-      <w:bookmarkStart w:id="0" w:name="_Hlk484267521"/>
-      <w:bookmarkStart w:id="1" w:name="_Hlk484267496"/>
+      <w:bookmarkStart w:id="1" w:name="_Hlk484267521"/>
+      <w:bookmarkStart w:id="2" w:name="_Hlk484267496"/>
       <w:r>
         <w:t>ВВЕДЕНИЕ:</w:t>
       </w:r>
@@ -1308,9 +1310,11 @@
       <w:r>
         <w:t xml:space="preserve"> 5.8, </w:t>
       </w:r>
+      <w:proofErr w:type="spellStart"/>
       <w:r>
         <w:t>Bootstrap</w:t>
       </w:r>
+      <w:proofErr w:type="spellEnd"/>
       <w:r>
         <w:t xml:space="preserve"> 4</w:t>
       </w:r>
@@ -1373,13 +1377,7 @@
         <w:t xml:space="preserve"> </w:t>
       </w:r>
       <w:r>
-        <w:t>в</w:t>
-      </w:r>
-      <w:r>
-        <w:t>ходные и выходные данные</w:t>
-      </w:r>
-      <w:r>
-        <w:t xml:space="preserve">, проектирование структуры </w:t>
+        <w:t xml:space="preserve">входные и выходные данные, проектирование структуры </w:t>
       </w:r>
       <w:r>
         <w:t>сайта</w:t>
@@ -1433,10 +1431,7 @@
         <w:t xml:space="preserve">: </w:t>
       </w:r>
       <w:r>
-        <w:t>а</w:t>
-      </w:r>
-      <w:r>
-        <w:t xml:space="preserve">утентификация для сайта средствами </w:t>
+        <w:t xml:space="preserve">аутентификация для сайта средствами </w:t>
       </w:r>
       <w:proofErr w:type="spellStart"/>
       <w:r>
@@ -1444,22 +1439,7 @@
       </w:r>
       <w:proofErr w:type="spellEnd"/>
       <w:r>
-        <w:t>, м</w:t>
-      </w:r>
-      <w:r>
-        <w:t>играции для базы данных</w:t>
-      </w:r>
-      <w:r>
-        <w:t>, к</w:t>
-      </w:r>
-      <w:r>
-        <w:t>лассы-наполнители для базы данных</w:t>
-      </w:r>
-      <w:r>
-        <w:t>, р</w:t>
-      </w:r>
-      <w:r>
-        <w:t xml:space="preserve">еализация базы данных в ORM </w:t>
+        <w:t xml:space="preserve">, миграции для базы данных, классы-наполнители для базы данных, реализация базы данных в ORM </w:t>
       </w:r>
       <w:proofErr w:type="spellStart"/>
       <w:r>
@@ -1467,28 +1447,7 @@
       </w:r>
       <w:proofErr w:type="spellEnd"/>
       <w:r>
-        <w:t>, ш</w:t>
-      </w:r>
-      <w:r>
-        <w:t>аблоны</w:t>
-      </w:r>
-      <w:r>
-        <w:t>, к</w:t>
-      </w:r>
-      <w:r>
-        <w:t>онтроллеры</w:t>
-      </w:r>
-      <w:r>
-        <w:t>, м</w:t>
-      </w:r>
-      <w:r>
-        <w:t>аршруты</w:t>
-      </w:r>
-      <w:r>
-        <w:t>, о</w:t>
-      </w:r>
-      <w:r>
-        <w:t xml:space="preserve">бщая структура </w:t>
+        <w:t xml:space="preserve">, шаблоны, контроллеры, маршруты, общая структура </w:t>
       </w:r>
       <w:proofErr w:type="gramStart"/>
       <w:r>
@@ -1622,8 +1581,8 @@
         <w:t>раткие выводы по работе, оценка результатов работы, соответствие полученных результатов заданию.</w:t>
       </w:r>
     </w:p>
-    <w:bookmarkEnd w:id="0"/>
     <w:bookmarkEnd w:id="1"/>
+    <w:bookmarkEnd w:id="2"/>
     <w:p>
       <w:pPr>
         <w:spacing w:line="276" w:lineRule="auto"/>
@@ -1672,6 +1631,20 @@
           <w:szCs w:val="24"/>
         </w:rPr>
         <w:t>1. </w:t>
+      </w:r>
+      <w:r>
+        <w:rPr>
+          <w:spacing w:val="-6"/>
+          <w:szCs w:val="24"/>
+        </w:rPr>
+        <w:t xml:space="preserve">Модель бизнес-процессов </w:t>
+      </w:r>
+      <w:r>
+        <w:rPr>
+          <w:spacing w:val="-6"/>
+          <w:szCs w:val="24"/>
+        </w:rPr>
+        <w:t>при учёте методических изданий</w:t>
       </w:r>
       <w:r>
         <w:rPr>
@@ -1679,23 +1652,7 @@
           <w:spacing w:val="-6"/>
           <w:szCs w:val="24"/>
         </w:rPr>
-        <w:t xml:space="preserve">Модель бизнес-процессов </w:t>
-      </w:r>
-      <w:r>
-        <w:rPr>
-          <w:color w:val="FF0000"/>
-          <w:spacing w:val="-6"/>
-          <w:szCs w:val="24"/>
-        </w:rPr>
-        <w:t xml:space="preserve">при </w:t>
-      </w:r>
-      <w:r>
-        <w:rPr>
-          <w:color w:val="FF0000"/>
-          <w:spacing w:val="-6"/>
-          <w:szCs w:val="24"/>
-        </w:rPr>
-        <w:t>составлении расписания занятий.</w:t>
+        <w:t>.</w:t>
       </w:r>
     </w:p>
     <w:p>
@@ -1821,7 +1778,13 @@
         <w:rPr>
           <w:szCs w:val="24"/>
         </w:rPr>
-        <w:t>5. Скрипты контроллеров, шаблонов, маршрутов, классов-наполнителей, миграций.</w:t>
+        <w:t>5.</w:t>
+      </w:r>
+      <w:r>
+        <w:rPr>
+          <w:szCs w:val="24"/>
+        </w:rPr>
+        <w:t>Скрипты контроллеров, шаблонов, маршрутов, классов-наполнителей, миграций.</w:t>
       </w:r>
     </w:p>
     <w:p>
@@ -2028,11 +1991,13 @@
             <w:pPr>
               <w:jc w:val="center"/>
               <w:rPr>
-                <w:sz w:val="24"/>
-              </w:rPr>
-            </w:pPr>
-            <w:r>
-              <w:rPr>
+                <w:color w:val="FF0000"/>
+                <w:sz w:val="24"/>
+              </w:rPr>
+            </w:pPr>
+            <w:r>
+              <w:rPr>
+                <w:color w:val="FF0000"/>
                 <w:sz w:val="24"/>
               </w:rPr>
               <w:t>Раздел</w:t>
@@ -2049,11 +2014,13 @@
             <w:pPr>
               <w:jc w:val="center"/>
               <w:rPr>
-                <w:sz w:val="24"/>
-              </w:rPr>
-            </w:pPr>
-            <w:r>
-              <w:rPr>
+                <w:color w:val="FF0000"/>
+                <w:sz w:val="24"/>
+              </w:rPr>
+            </w:pPr>
+            <w:r>
+              <w:rPr>
+                <w:color w:val="FF0000"/>
                 <w:sz w:val="24"/>
               </w:rPr>
               <w:t xml:space="preserve">Фамилия, инициалы, должность консультанта </w:t>
@@ -2063,6 +2030,7 @@
             <w:pPr>
               <w:jc w:val="center"/>
               <w:rPr>
+                <w:color w:val="FF0000"/>
                 <w:sz w:val="24"/>
               </w:rPr>
             </w:pPr>
@@ -2077,38 +2045,16 @@
             <w:pPr>
               <w:jc w:val="center"/>
               <w:rPr>
-                <w:sz w:val="24"/>
-              </w:rPr>
-            </w:pPr>
-            <w:r>
-              <w:rPr>
-                <w:sz w:val="24"/>
-              </w:rPr>
-              <w:t>П</w:t>
-            </w:r>
-            <w:r>
-              <w:rPr>
-                <w:sz w:val="24"/>
-              </w:rPr>
-              <w:t>о</w:t>
-            </w:r>
-            <w:r>
-              <w:rPr>
-                <w:sz w:val="24"/>
-              </w:rPr>
-              <w:t>дпис</w:t>
-            </w:r>
-            <w:r>
-              <w:rPr>
-                <w:sz w:val="24"/>
-              </w:rPr>
-              <w:t>ь</w:t>
-            </w:r>
-            <w:r>
-              <w:rPr>
-                <w:sz w:val="24"/>
-              </w:rPr>
-              <w:t>, дата</w:t>
+                <w:color w:val="FF0000"/>
+                <w:sz w:val="24"/>
+              </w:rPr>
+            </w:pPr>
+            <w:r>
+              <w:rPr>
+                <w:color w:val="FF0000"/>
+                <w:sz w:val="24"/>
+              </w:rPr>
+              <w:t>Подпись, дата</w:t>
             </w:r>
           </w:p>
         </w:tc>
@@ -2125,6 +2071,9 @@
           <w:p>
             <w:pPr>
               <w:jc w:val="center"/>
+              <w:rPr>
+                <w:color w:val="FF0000"/>
+              </w:rPr>
             </w:pPr>
           </w:p>
         </w:tc>
@@ -2136,6 +2085,9 @@
           <w:p>
             <w:pPr>
               <w:jc w:val="center"/>
+              <w:rPr>
+                <w:color w:val="FF0000"/>
+              </w:rPr>
             </w:pPr>
           </w:p>
         </w:tc>
@@ -2147,11 +2099,13 @@
             <w:pPr>
               <w:jc w:val="center"/>
               <w:rPr>
-                <w:sz w:val="24"/>
-              </w:rPr>
-            </w:pPr>
-            <w:r>
-              <w:rPr>
+                <w:color w:val="FF0000"/>
+                <w:sz w:val="24"/>
+              </w:rPr>
+            </w:pPr>
+            <w:r>
+              <w:rPr>
+                <w:color w:val="FF0000"/>
                 <w:sz w:val="24"/>
               </w:rPr>
               <w:t>задание выдал</w:t>
@@ -2166,11 +2120,13 @@
             <w:pPr>
               <w:jc w:val="center"/>
               <w:rPr>
-                <w:sz w:val="24"/>
-              </w:rPr>
-            </w:pPr>
-            <w:r>
-              <w:rPr>
+                <w:color w:val="FF0000"/>
+                <w:sz w:val="24"/>
+              </w:rPr>
+            </w:pPr>
+            <w:r>
+              <w:rPr>
+                <w:color w:val="FF0000"/>
                 <w:sz w:val="24"/>
               </w:rPr>
               <w:t>задание принял</w:t>
@@ -2188,6 +2144,7 @@
               <w:jc w:val="center"/>
               <w:rPr>
                 <w:b/>
+                <w:color w:val="FF0000"/>
               </w:rPr>
             </w:pPr>
           </w:p>
@@ -2201,6 +2158,7 @@
               <w:jc w:val="center"/>
               <w:rPr>
                 <w:b/>
+                <w:color w:val="FF0000"/>
               </w:rPr>
             </w:pPr>
           </w:p>
@@ -2214,6 +2172,7 @@
               <w:jc w:val="center"/>
               <w:rPr>
                 <w:b/>
+                <w:color w:val="FF0000"/>
               </w:rPr>
             </w:pPr>
           </w:p>
@@ -2227,6 +2186,7 @@
               <w:jc w:val="center"/>
               <w:rPr>
                 <w:b/>
+                <w:color w:val="FF0000"/>
               </w:rPr>
             </w:pPr>
           </w:p>
@@ -2242,6 +2202,7 @@
               <w:jc w:val="center"/>
               <w:rPr>
                 <w:b/>
+                <w:color w:val="FF0000"/>
               </w:rPr>
             </w:pPr>
           </w:p>
@@ -2255,6 +2216,7 @@
               <w:jc w:val="center"/>
               <w:rPr>
                 <w:b/>
+                <w:color w:val="FF0000"/>
               </w:rPr>
             </w:pPr>
           </w:p>
@@ -2268,6 +2230,7 @@
               <w:jc w:val="center"/>
               <w:rPr>
                 <w:b/>
+                <w:color w:val="FF0000"/>
               </w:rPr>
             </w:pPr>
           </w:p>
@@ -2281,6 +2244,7 @@
               <w:jc w:val="center"/>
               <w:rPr>
                 <w:b/>
+                <w:color w:val="FF0000"/>
               </w:rPr>
             </w:pPr>
           </w:p>
@@ -4044,8 +4008,6 @@
         </w:rPr>
         <w:t xml:space="preserve">)    </w:t>
       </w:r>
-      <w:bookmarkStart w:id="2" w:name="_GoBack"/>
-      <w:bookmarkEnd w:id="2"/>
     </w:p>
     <w:sectPr>
       <w:pgSz w:w="11907" w:h="16839" w:code="9"/>
@@ -5141,7 +5103,7 @@
 </file>
 
 <file path=customXml/itemProps1.xml><?xml version="1.0" encoding="utf-8"?>
-<ds:datastoreItem xmlns:ds="http://schemas.openxmlformats.org/officeDocument/2006/customXml" ds:itemID="{A42AF55E-8BF5-473D-BA55-AF499CD7CE7F}">
+<ds:datastoreItem xmlns:ds="http://schemas.openxmlformats.org/officeDocument/2006/customXml" ds:itemID="{2247A311-3301-41EF-A210-CF90F8079E6B}">
   <ds:schemaRefs>
     <ds:schemaRef ds:uri="http://schemas.openxmlformats.org/officeDocument/2006/bibliography"/>
   </ds:schemaRefs>

</xml_diff>